<commit_message>
Update Industry Years Involvement
</commit_message>
<xml_diff>
--- a/Portfolio/assets/docs/cvShawnGenlloud.docx
+++ b/Portfolio/assets/docs/cvShawnGenlloud.docx
@@ -173,13 +173,7 @@
           <w:bCs/>
           <w:color w:val="595959" w:themeColor="text1" w:themeTint="A6"/>
         </w:rPr>
-        <w:t>12 years</w:t>
-      </w:r>
-      <w:r>
-        <w:rPr>
-          <w:color w:val="595959" w:themeColor="text1" w:themeTint="A6"/>
-        </w:rPr>
-        <w:t xml:space="preserve"> of expertise in </w:t>
+        <w:t>1</w:t>
       </w:r>
       <w:r>
         <w:rPr>
@@ -187,37 +181,7 @@
           <w:bCs/>
           <w:color w:val="595959" w:themeColor="text1" w:themeTint="A6"/>
         </w:rPr>
-        <w:t>designing and developing</w:t>
-      </w:r>
-      <w:r>
-        <w:rPr>
-          <w:color w:val="595959" w:themeColor="text1" w:themeTint="A6"/>
-        </w:rPr>
-        <w:t xml:space="preserve"> web-</w:t>
-      </w:r>
-      <w:r>
-        <w:rPr>
-          <w:color w:val="595959" w:themeColor="text1" w:themeTint="A6"/>
-        </w:rPr>
-        <w:t>based</w:t>
-      </w:r>
-      <w:r>
-        <w:rPr>
-          <w:color w:val="595959" w:themeColor="text1" w:themeTint="A6"/>
-        </w:rPr>
-        <w:t xml:space="preserve"> </w:t>
-      </w:r>
-      <w:r>
-        <w:rPr>
-          <w:color w:val="595959" w:themeColor="text1" w:themeTint="A6"/>
-        </w:rPr>
-        <w:t>products,</w:t>
-      </w:r>
-      <w:r>
-        <w:rPr>
-          <w:color w:val="595959" w:themeColor="text1" w:themeTint="A6"/>
-        </w:rPr>
-        <w:t xml:space="preserve"> in fast-paced environments requiring </w:t>
+        <w:t>5</w:t>
       </w:r>
       <w:r>
         <w:rPr>
@@ -225,25 +189,13 @@
           <w:bCs/>
           <w:color w:val="595959" w:themeColor="text1" w:themeTint="A6"/>
         </w:rPr>
-        <w:t>fast turnaround</w:t>
-      </w:r>
-      <w:r>
-        <w:rPr>
-          <w:color w:val="595959" w:themeColor="text1" w:themeTint="A6"/>
-        </w:rPr>
-        <w:t>. Blend</w:t>
-      </w:r>
-      <w:r>
-        <w:rPr>
-          <w:color w:val="595959" w:themeColor="text1" w:themeTint="A6"/>
-        </w:rPr>
-        <w:t>ing</w:t>
-      </w:r>
-      <w:r>
-        <w:rPr>
-          <w:color w:val="595959" w:themeColor="text1" w:themeTint="A6"/>
-        </w:rPr>
-        <w:t xml:space="preserve"> detailed knowledge of </w:t>
+        <w:t xml:space="preserve"> years</w:t>
+      </w:r>
+      <w:r>
+        <w:rPr>
+          <w:color w:val="595959" w:themeColor="text1" w:themeTint="A6"/>
+        </w:rPr>
+        <w:t xml:space="preserve"> of expertise in </w:t>
       </w:r>
       <w:r>
         <w:rPr>
@@ -251,19 +203,37 @@
           <w:bCs/>
           <w:color w:val="595959" w:themeColor="text1" w:themeTint="A6"/>
         </w:rPr>
-        <w:t>programming</w:t>
-      </w:r>
-      <w:r>
-        <w:rPr>
-          <w:color w:val="595959" w:themeColor="text1" w:themeTint="A6"/>
-        </w:rPr>
-        <w:t xml:space="preserve"> aspects with </w:t>
-      </w:r>
-      <w:r>
-        <w:rPr>
-          <w:color w:val="595959" w:themeColor="text1" w:themeTint="A6"/>
-        </w:rPr>
-        <w:t xml:space="preserve">an </w:t>
+        <w:t>designing and developing</w:t>
+      </w:r>
+      <w:r>
+        <w:rPr>
+          <w:color w:val="595959" w:themeColor="text1" w:themeTint="A6"/>
+        </w:rPr>
+        <w:t xml:space="preserve"> web-</w:t>
+      </w:r>
+      <w:r>
+        <w:rPr>
+          <w:color w:val="595959" w:themeColor="text1" w:themeTint="A6"/>
+        </w:rPr>
+        <w:t>based</w:t>
+      </w:r>
+      <w:r>
+        <w:rPr>
+          <w:color w:val="595959" w:themeColor="text1" w:themeTint="A6"/>
+        </w:rPr>
+        <w:t xml:space="preserve"> </w:t>
+      </w:r>
+      <w:r>
+        <w:rPr>
+          <w:color w:val="595959" w:themeColor="text1" w:themeTint="A6"/>
+        </w:rPr>
+        <w:t>products,</w:t>
+      </w:r>
+      <w:r>
+        <w:rPr>
+          <w:color w:val="595959" w:themeColor="text1" w:themeTint="A6"/>
+        </w:rPr>
+        <w:t xml:space="preserve"> in fast-paced environments requiring </w:t>
       </w:r>
       <w:r>
         <w:rPr>
@@ -271,13 +241,25 @@
           <w:bCs/>
           <w:color w:val="595959" w:themeColor="text1" w:themeTint="A6"/>
         </w:rPr>
-        <w:t>interpersonal</w:t>
-      </w:r>
-      <w:r>
-        <w:rPr>
-          <w:color w:val="595959" w:themeColor="text1" w:themeTint="A6"/>
-        </w:rPr>
-        <w:t xml:space="preserve">, </w:t>
+        <w:t>fast turnaround</w:t>
+      </w:r>
+      <w:r>
+        <w:rPr>
+          <w:color w:val="595959" w:themeColor="text1" w:themeTint="A6"/>
+        </w:rPr>
+        <w:t>. Blend</w:t>
+      </w:r>
+      <w:r>
+        <w:rPr>
+          <w:color w:val="595959" w:themeColor="text1" w:themeTint="A6"/>
+        </w:rPr>
+        <w:t>ing</w:t>
+      </w:r>
+      <w:r>
+        <w:rPr>
+          <w:color w:val="595959" w:themeColor="text1" w:themeTint="A6"/>
+        </w:rPr>
+        <w:t xml:space="preserve"> detailed knowledge of </w:t>
       </w:r>
       <w:r>
         <w:rPr>
@@ -285,41 +267,19 @@
           <w:bCs/>
           <w:color w:val="595959" w:themeColor="text1" w:themeTint="A6"/>
         </w:rPr>
-        <w:t>communicative</w:t>
-      </w:r>
-      <w:r>
-        <w:rPr>
-          <w:color w:val="595959" w:themeColor="text1" w:themeTint="A6"/>
-        </w:rPr>
-        <w:t xml:space="preserve"> nature.</w:t>
-      </w:r>
-      <w:r>
-        <w:rPr>
-          <w:color w:val="595959" w:themeColor="text1" w:themeTint="A6"/>
-        </w:rPr>
-        <w:t xml:space="preserve"> </w:t>
-      </w:r>
-    </w:p>
-    <w:p>
-      <w:pPr>
-        <w:spacing w:after="0"/>
-        <w:rPr>
-          <w:color w:val="595959" w:themeColor="text1" w:themeTint="A6"/>
-        </w:rPr>
-      </w:pPr>
-    </w:p>
-    <w:p>
-      <w:pPr>
-        <w:spacing w:after="0"/>
-        <w:rPr>
-          <w:color w:val="595959" w:themeColor="text1" w:themeTint="A6"/>
-        </w:rPr>
-      </w:pPr>
-      <w:r>
-        <w:rPr>
-          <w:color w:val="595959" w:themeColor="text1" w:themeTint="A6"/>
-        </w:rPr>
-        <w:t xml:space="preserve">Innate ability to communicate with </w:t>
+        <w:t>programming</w:t>
+      </w:r>
+      <w:r>
+        <w:rPr>
+          <w:color w:val="595959" w:themeColor="text1" w:themeTint="A6"/>
+        </w:rPr>
+        <w:t xml:space="preserve"> aspects with </w:t>
+      </w:r>
+      <w:r>
+        <w:rPr>
+          <w:color w:val="595959" w:themeColor="text1" w:themeTint="A6"/>
+        </w:rPr>
+        <w:t xml:space="preserve">an </w:t>
       </w:r>
       <w:r>
         <w:rPr>
@@ -327,25 +287,13 @@
           <w:bCs/>
           <w:color w:val="595959" w:themeColor="text1" w:themeTint="A6"/>
         </w:rPr>
-        <w:t>business analysts</w:t>
-      </w:r>
-      <w:r>
-        <w:rPr>
-          <w:color w:val="595959" w:themeColor="text1" w:themeTint="A6"/>
-        </w:rPr>
-        <w:t>,</w:t>
-      </w:r>
-      <w:r>
-        <w:rPr>
-          <w:color w:val="595959" w:themeColor="text1" w:themeTint="A6"/>
-        </w:rPr>
-        <w:t xml:space="preserve"> to ascertain</w:t>
-      </w:r>
-      <w:r>
-        <w:rPr>
-          <w:color w:val="595959" w:themeColor="text1" w:themeTint="A6"/>
-        </w:rPr>
-        <w:t xml:space="preserve"> </w:t>
+        <w:t>interpersonal</w:t>
+      </w:r>
+      <w:r>
+        <w:rPr>
+          <w:color w:val="595959" w:themeColor="text1" w:themeTint="A6"/>
+        </w:rPr>
+        <w:t xml:space="preserve">, </w:t>
       </w:r>
       <w:r>
         <w:rPr>
@@ -353,19 +301,41 @@
           <w:bCs/>
           <w:color w:val="595959" w:themeColor="text1" w:themeTint="A6"/>
         </w:rPr>
-        <w:t>marketing</w:t>
-      </w:r>
-      <w:r>
-        <w:rPr>
-          <w:color w:val="595959" w:themeColor="text1" w:themeTint="A6"/>
-        </w:rPr>
-        <w:t xml:space="preserve"> and</w:t>
+        <w:t>communicative</w:t>
+      </w:r>
+      <w:r>
+        <w:rPr>
+          <w:color w:val="595959" w:themeColor="text1" w:themeTint="A6"/>
+        </w:rPr>
+        <w:t xml:space="preserve"> nature.</w:t>
       </w:r>
       <w:r>
         <w:rPr>
           <w:color w:val="595959" w:themeColor="text1" w:themeTint="A6"/>
         </w:rPr>
         <w:t xml:space="preserve"> </w:t>
+      </w:r>
+    </w:p>
+    <w:p>
+      <w:pPr>
+        <w:spacing w:after="0"/>
+        <w:rPr>
+          <w:color w:val="595959" w:themeColor="text1" w:themeTint="A6"/>
+        </w:rPr>
+      </w:pPr>
+    </w:p>
+    <w:p>
+      <w:pPr>
+        <w:spacing w:after="0"/>
+        <w:rPr>
+          <w:color w:val="595959" w:themeColor="text1" w:themeTint="A6"/>
+        </w:rPr>
+      </w:pPr>
+      <w:r>
+        <w:rPr>
+          <w:color w:val="595959" w:themeColor="text1" w:themeTint="A6"/>
+        </w:rPr>
+        <w:t xml:space="preserve">Innate ability to communicate with </w:t>
       </w:r>
       <w:r>
         <w:rPr>
@@ -373,7 +343,25 @@
           <w:bCs/>
           <w:color w:val="595959" w:themeColor="text1" w:themeTint="A6"/>
         </w:rPr>
-        <w:t xml:space="preserve">business </w:t>
+        <w:t>business analysts</w:t>
+      </w:r>
+      <w:r>
+        <w:rPr>
+          <w:color w:val="595959" w:themeColor="text1" w:themeTint="A6"/>
+        </w:rPr>
+        <w:t>,</w:t>
+      </w:r>
+      <w:r>
+        <w:rPr>
+          <w:color w:val="595959" w:themeColor="text1" w:themeTint="A6"/>
+        </w:rPr>
+        <w:t xml:space="preserve"> to ascertain</w:t>
+      </w:r>
+      <w:r>
+        <w:rPr>
+          <w:color w:val="595959" w:themeColor="text1" w:themeTint="A6"/>
+        </w:rPr>
+        <w:t xml:space="preserve"> </w:t>
       </w:r>
       <w:r>
         <w:rPr>
@@ -381,19 +369,13 @@
           <w:bCs/>
           <w:color w:val="595959" w:themeColor="text1" w:themeTint="A6"/>
         </w:rPr>
-        <w:t>needs</w:t>
-      </w:r>
-      <w:r>
-        <w:rPr>
-          <w:color w:val="595959" w:themeColor="text1" w:themeTint="A6"/>
-        </w:rPr>
-        <w:t xml:space="preserve"> </w:t>
-      </w:r>
-      <w:r>
-        <w:rPr>
-          <w:color w:val="595959" w:themeColor="text1" w:themeTint="A6"/>
-        </w:rPr>
-        <w:t>to</w:t>
+        <w:t>marketing</w:t>
+      </w:r>
+      <w:r>
+        <w:rPr>
+          <w:color w:val="595959" w:themeColor="text1" w:themeTint="A6"/>
+        </w:rPr>
+        <w:t xml:space="preserve"> and</w:t>
       </w:r>
       <w:r>
         <w:rPr>
@@ -407,13 +389,7 @@
           <w:bCs/>
           <w:color w:val="595959" w:themeColor="text1" w:themeTint="A6"/>
         </w:rPr>
-        <w:t>document</w:t>
-      </w:r>
-      <w:r>
-        <w:rPr>
-          <w:color w:val="595959" w:themeColor="text1" w:themeTint="A6"/>
-        </w:rPr>
-        <w:t xml:space="preserve"> and </w:t>
+        <w:t xml:space="preserve">business </w:t>
       </w:r>
       <w:r>
         <w:rPr>
@@ -421,7 +397,25 @@
           <w:bCs/>
           <w:color w:val="595959" w:themeColor="text1" w:themeTint="A6"/>
         </w:rPr>
-        <w:t>design interface</w:t>
+        <w:t>needs</w:t>
+      </w:r>
+      <w:r>
+        <w:rPr>
+          <w:color w:val="595959" w:themeColor="text1" w:themeTint="A6"/>
+        </w:rPr>
+        <w:t xml:space="preserve"> </w:t>
+      </w:r>
+      <w:r>
+        <w:rPr>
+          <w:color w:val="595959" w:themeColor="text1" w:themeTint="A6"/>
+        </w:rPr>
+        <w:t>to</w:t>
+      </w:r>
+      <w:r>
+        <w:rPr>
+          <w:color w:val="595959" w:themeColor="text1" w:themeTint="A6"/>
+        </w:rPr>
+        <w:t xml:space="preserve"> </w:t>
       </w:r>
       <w:r>
         <w:rPr>
@@ -429,19 +423,13 @@
           <w:bCs/>
           <w:color w:val="595959" w:themeColor="text1" w:themeTint="A6"/>
         </w:rPr>
-        <w:t>s</w:t>
-      </w:r>
-      <w:r>
-        <w:rPr>
-          <w:color w:val="595959" w:themeColor="text1" w:themeTint="A6"/>
-        </w:rPr>
-        <w:t xml:space="preserve"> that accommodate</w:t>
-      </w:r>
-      <w:r>
-        <w:rPr>
-          <w:color w:val="595959" w:themeColor="text1" w:themeTint="A6"/>
-        </w:rPr>
-        <w:t xml:space="preserve"> </w:t>
+        <w:t>document</w:t>
+      </w:r>
+      <w:r>
+        <w:rPr>
+          <w:color w:val="595959" w:themeColor="text1" w:themeTint="A6"/>
+        </w:rPr>
+        <w:t xml:space="preserve"> and </w:t>
       </w:r>
       <w:r>
         <w:rPr>
@@ -449,13 +437,7 @@
           <w:bCs/>
           <w:color w:val="595959" w:themeColor="text1" w:themeTint="A6"/>
         </w:rPr>
-        <w:t>requirement</w:t>
-      </w:r>
-      <w:r>
-        <w:rPr>
-          <w:color w:val="595959" w:themeColor="text1" w:themeTint="A6"/>
-        </w:rPr>
-        <w:t xml:space="preserve"> </w:t>
+        <w:t>design interface</w:t>
       </w:r>
       <w:r>
         <w:rPr>
@@ -463,25 +445,19 @@
           <w:bCs/>
           <w:color w:val="595959" w:themeColor="text1" w:themeTint="A6"/>
         </w:rPr>
-        <w:t>specifications</w:t>
-      </w:r>
-      <w:r>
-        <w:rPr>
-          <w:color w:val="595959" w:themeColor="text1" w:themeTint="A6"/>
-        </w:rPr>
-        <w:t>. Bring</w:t>
-      </w:r>
-      <w:r>
-        <w:rPr>
-          <w:color w:val="595959" w:themeColor="text1" w:themeTint="A6"/>
-        </w:rPr>
-        <w:t>ing a strong</w:t>
-      </w:r>
-      <w:r>
-        <w:rPr>
-          <w:color w:val="595959" w:themeColor="text1" w:themeTint="A6"/>
-        </w:rPr>
-        <w:t xml:space="preserve"> background in </w:t>
+        <w:t>s</w:t>
+      </w:r>
+      <w:r>
+        <w:rPr>
+          <w:color w:val="595959" w:themeColor="text1" w:themeTint="A6"/>
+        </w:rPr>
+        <w:t xml:space="preserve"> that accommodate</w:t>
+      </w:r>
+      <w:r>
+        <w:rPr>
+          <w:color w:val="595959" w:themeColor="text1" w:themeTint="A6"/>
+        </w:rPr>
+        <w:t xml:space="preserve"> </w:t>
       </w:r>
       <w:r>
         <w:rPr>
@@ -489,13 +465,13 @@
           <w:bCs/>
           <w:color w:val="595959" w:themeColor="text1" w:themeTint="A6"/>
         </w:rPr>
-        <w:t>graphic arts</w:t>
-      </w:r>
-      <w:r>
-        <w:rPr>
-          <w:color w:val="595959" w:themeColor="text1" w:themeTint="A6"/>
-        </w:rPr>
-        <w:t xml:space="preserve">, </w:t>
+        <w:t>requirement</w:t>
+      </w:r>
+      <w:r>
+        <w:rPr>
+          <w:color w:val="595959" w:themeColor="text1" w:themeTint="A6"/>
+        </w:rPr>
+        <w:t xml:space="preserve"> </w:t>
       </w:r>
       <w:r>
         <w:rPr>
@@ -503,13 +479,25 @@
           <w:bCs/>
           <w:color w:val="595959" w:themeColor="text1" w:themeTint="A6"/>
         </w:rPr>
-        <w:t>coding</w:t>
-      </w:r>
-      <w:r>
-        <w:rPr>
-          <w:color w:val="595959" w:themeColor="text1" w:themeTint="A6"/>
-        </w:rPr>
-        <w:t xml:space="preserve">, </w:t>
+        <w:t>specifications</w:t>
+      </w:r>
+      <w:r>
+        <w:rPr>
+          <w:color w:val="595959" w:themeColor="text1" w:themeTint="A6"/>
+        </w:rPr>
+        <w:t>. Bring</w:t>
+      </w:r>
+      <w:r>
+        <w:rPr>
+          <w:color w:val="595959" w:themeColor="text1" w:themeTint="A6"/>
+        </w:rPr>
+        <w:t>ing a strong</w:t>
+      </w:r>
+      <w:r>
+        <w:rPr>
+          <w:color w:val="595959" w:themeColor="text1" w:themeTint="A6"/>
+        </w:rPr>
+        <w:t xml:space="preserve"> background in </w:t>
       </w:r>
       <w:r>
         <w:rPr>
@@ -517,7 +505,13 @@
           <w:bCs/>
           <w:color w:val="595959" w:themeColor="text1" w:themeTint="A6"/>
         </w:rPr>
-        <w:t>multi</w:t>
+        <w:t>graphic arts</w:t>
+      </w:r>
+      <w:r>
+        <w:rPr>
+          <w:color w:val="595959" w:themeColor="text1" w:themeTint="A6"/>
+        </w:rPr>
+        <w:t xml:space="preserve">, </w:t>
       </w:r>
       <w:r>
         <w:rPr>
@@ -525,7 +519,13 @@
           <w:bCs/>
           <w:color w:val="595959" w:themeColor="text1" w:themeTint="A6"/>
         </w:rPr>
-        <w:t>media integration</w:t>
+        <w:t>coding</w:t>
+      </w:r>
+      <w:r>
+        <w:rPr>
+          <w:color w:val="595959" w:themeColor="text1" w:themeTint="A6"/>
+        </w:rPr>
+        <w:t xml:space="preserve">, </w:t>
       </w:r>
       <w:r>
         <w:rPr>
@@ -533,13 +533,7 @@
           <w:bCs/>
           <w:color w:val="595959" w:themeColor="text1" w:themeTint="A6"/>
         </w:rPr>
-        <w:t>s</w:t>
-      </w:r>
-      <w:r>
-        <w:rPr>
-          <w:color w:val="595959" w:themeColor="text1" w:themeTint="A6"/>
-        </w:rPr>
-        <w:t xml:space="preserve">, </w:t>
+        <w:t>multi</w:t>
       </w:r>
       <w:r>
         <w:rPr>
@@ -547,13 +541,7 @@
           <w:bCs/>
           <w:color w:val="595959" w:themeColor="text1" w:themeTint="A6"/>
         </w:rPr>
-        <w:t>quality assurance</w:t>
-      </w:r>
-      <w:r>
-        <w:rPr>
-          <w:color w:val="595959" w:themeColor="text1" w:themeTint="A6"/>
-        </w:rPr>
-        <w:t xml:space="preserve">, </w:t>
+        <w:t>media integration</w:t>
       </w:r>
       <w:r>
         <w:rPr>
@@ -561,19 +549,13 @@
           <w:bCs/>
           <w:color w:val="595959" w:themeColor="text1" w:themeTint="A6"/>
         </w:rPr>
-        <w:t>business analysis</w:t>
-      </w:r>
-      <w:r>
-        <w:rPr>
-          <w:color w:val="595959" w:themeColor="text1" w:themeTint="A6"/>
-        </w:rPr>
-        <w:t>,</w:t>
-      </w:r>
-      <w:r>
-        <w:rPr>
-          <w:color w:val="595959" w:themeColor="text1" w:themeTint="A6"/>
-        </w:rPr>
-        <w:t xml:space="preserve"> </w:t>
+        <w:t>s</w:t>
+      </w:r>
+      <w:r>
+        <w:rPr>
+          <w:color w:val="595959" w:themeColor="text1" w:themeTint="A6"/>
+        </w:rPr>
+        <w:t xml:space="preserve">, </w:t>
       </w:r>
       <w:r>
         <w:rPr>
@@ -581,19 +563,13 @@
           <w:bCs/>
           <w:color w:val="595959" w:themeColor="text1" w:themeTint="A6"/>
         </w:rPr>
-        <w:t>performance optimisations</w:t>
-      </w:r>
-      <w:r>
-        <w:rPr>
-          <w:color w:val="595959" w:themeColor="text1" w:themeTint="A6"/>
-        </w:rPr>
-        <w:t>,</w:t>
-      </w:r>
-      <w:r>
-        <w:rPr>
-          <w:color w:val="595959" w:themeColor="text1" w:themeTint="A6"/>
-        </w:rPr>
-        <w:t xml:space="preserve"> </w:t>
+        <w:t>quality assurance</w:t>
+      </w:r>
+      <w:r>
+        <w:rPr>
+          <w:color w:val="595959" w:themeColor="text1" w:themeTint="A6"/>
+        </w:rPr>
+        <w:t xml:space="preserve">, </w:t>
       </w:r>
       <w:r>
         <w:rPr>
@@ -601,13 +577,19 @@
           <w:bCs/>
           <w:color w:val="595959" w:themeColor="text1" w:themeTint="A6"/>
         </w:rPr>
-        <w:t>code designs</w:t>
-      </w:r>
-      <w:r>
-        <w:rPr>
-          <w:color w:val="595959" w:themeColor="text1" w:themeTint="A6"/>
-        </w:rPr>
-        <w:t xml:space="preserve"> and </w:t>
+        <w:t>business analysis</w:t>
+      </w:r>
+      <w:r>
+        <w:rPr>
+          <w:color w:val="595959" w:themeColor="text1" w:themeTint="A6"/>
+        </w:rPr>
+        <w:t>,</w:t>
+      </w:r>
+      <w:r>
+        <w:rPr>
+          <w:color w:val="595959" w:themeColor="text1" w:themeTint="A6"/>
+        </w:rPr>
+        <w:t xml:space="preserve"> </w:t>
       </w:r>
       <w:r>
         <w:rPr>
@@ -615,59 +597,19 @@
           <w:bCs/>
           <w:color w:val="595959" w:themeColor="text1" w:themeTint="A6"/>
         </w:rPr>
-        <w:t>best practices</w:t>
+        <w:t>performance optimisations</w:t>
+      </w:r>
+      <w:r>
+        <w:rPr>
+          <w:color w:val="595959" w:themeColor="text1" w:themeTint="A6"/>
+        </w:rPr>
+        <w:t>,</w:t>
       </w:r>
       <w:r>
         <w:rPr>
           <w:color w:val="595959" w:themeColor="text1" w:themeTint="A6"/>
         </w:rPr>
         <w:t xml:space="preserve"> </w:t>
-      </w:r>
-      <w:r>
-        <w:rPr>
-          <w:color w:val="595959" w:themeColor="text1" w:themeTint="A6"/>
-        </w:rPr>
-        <w:t>to accomplish tasks.</w:t>
-      </w:r>
-      <w:r>
-        <w:rPr>
-          <w:color w:val="595959" w:themeColor="text1" w:themeTint="A6"/>
-        </w:rPr>
-        <w:t xml:space="preserve"> </w:t>
-      </w:r>
-    </w:p>
-    <w:p>
-      <w:pPr>
-        <w:spacing w:after="0"/>
-        <w:rPr>
-          <w:color w:val="595959" w:themeColor="text1" w:themeTint="A6"/>
-        </w:rPr>
-      </w:pPr>
-    </w:p>
-    <w:p>
-      <w:pPr>
-        <w:spacing w:after="0"/>
-        <w:rPr>
-          <w:color w:val="595959" w:themeColor="text1" w:themeTint="A6"/>
-        </w:rPr>
-      </w:pPr>
-      <w:r>
-        <w:rPr>
-          <w:color w:val="595959" w:themeColor="text1" w:themeTint="A6"/>
-        </w:rPr>
-        <w:t>Experience</w:t>
-      </w:r>
-      <w:r>
-        <w:rPr>
-          <w:color w:val="595959" w:themeColor="text1" w:themeTint="A6"/>
-        </w:rPr>
-        <w:t xml:space="preserve"> </w:t>
-      </w:r>
-      <w:r>
-        <w:rPr>
-          <w:color w:val="595959" w:themeColor="text1" w:themeTint="A6"/>
-        </w:rPr>
-        <w:t xml:space="preserve">in </w:t>
       </w:r>
       <w:r>
         <w:rPr>
@@ -675,19 +617,13 @@
           <w:bCs/>
           <w:color w:val="595959" w:themeColor="text1" w:themeTint="A6"/>
         </w:rPr>
-        <w:t>architecting</w:t>
-      </w:r>
-      <w:r>
-        <w:rPr>
-          <w:color w:val="595959" w:themeColor="text1" w:themeTint="A6"/>
-        </w:rPr>
-        <w:t>,</w:t>
-      </w:r>
-      <w:r>
-        <w:rPr>
-          <w:color w:val="595959" w:themeColor="text1" w:themeTint="A6"/>
-        </w:rPr>
-        <w:t xml:space="preserve"> </w:t>
+        <w:t>code designs</w:t>
+      </w:r>
+      <w:r>
+        <w:rPr>
+          <w:color w:val="595959" w:themeColor="text1" w:themeTint="A6"/>
+        </w:rPr>
+        <w:t xml:space="preserve"> and </w:t>
       </w:r>
       <w:r>
         <w:rPr>
@@ -695,13 +631,59 @@
           <w:bCs/>
           <w:color w:val="595959" w:themeColor="text1" w:themeTint="A6"/>
         </w:rPr>
-        <w:t>designing</w:t>
-      </w:r>
-      <w:r>
-        <w:rPr>
-          <w:color w:val="595959" w:themeColor="text1" w:themeTint="A6"/>
-        </w:rPr>
-        <w:t xml:space="preserve">, </w:t>
+        <w:t>best practices</w:t>
+      </w:r>
+      <w:r>
+        <w:rPr>
+          <w:color w:val="595959" w:themeColor="text1" w:themeTint="A6"/>
+        </w:rPr>
+        <w:t xml:space="preserve"> </w:t>
+      </w:r>
+      <w:r>
+        <w:rPr>
+          <w:color w:val="595959" w:themeColor="text1" w:themeTint="A6"/>
+        </w:rPr>
+        <w:t>to accomplish tasks.</w:t>
+      </w:r>
+      <w:r>
+        <w:rPr>
+          <w:color w:val="595959" w:themeColor="text1" w:themeTint="A6"/>
+        </w:rPr>
+        <w:t xml:space="preserve"> </w:t>
+      </w:r>
+    </w:p>
+    <w:p>
+      <w:pPr>
+        <w:spacing w:after="0"/>
+        <w:rPr>
+          <w:color w:val="595959" w:themeColor="text1" w:themeTint="A6"/>
+        </w:rPr>
+      </w:pPr>
+    </w:p>
+    <w:p>
+      <w:pPr>
+        <w:spacing w:after="0"/>
+        <w:rPr>
+          <w:color w:val="595959" w:themeColor="text1" w:themeTint="A6"/>
+        </w:rPr>
+      </w:pPr>
+      <w:r>
+        <w:rPr>
+          <w:color w:val="595959" w:themeColor="text1" w:themeTint="A6"/>
+        </w:rPr>
+        <w:t>Experience</w:t>
+      </w:r>
+      <w:r>
+        <w:rPr>
+          <w:color w:val="595959" w:themeColor="text1" w:themeTint="A6"/>
+        </w:rPr>
+        <w:t xml:space="preserve"> </w:t>
+      </w:r>
+      <w:r>
+        <w:rPr>
+          <w:color w:val="595959" w:themeColor="text1" w:themeTint="A6"/>
+        </w:rPr>
+        <w:t xml:space="preserve">in </w:t>
       </w:r>
       <w:r>
         <w:rPr>
@@ -709,13 +691,19 @@
           <w:bCs/>
           <w:color w:val="595959" w:themeColor="text1" w:themeTint="A6"/>
         </w:rPr>
-        <w:t>developing</w:t>
-      </w:r>
-      <w:r>
-        <w:rPr>
-          <w:color w:val="595959" w:themeColor="text1" w:themeTint="A6"/>
-        </w:rPr>
-        <w:t xml:space="preserve">, </w:t>
+        <w:t>architecting</w:t>
+      </w:r>
+      <w:r>
+        <w:rPr>
+          <w:color w:val="595959" w:themeColor="text1" w:themeTint="A6"/>
+        </w:rPr>
+        <w:t>,</w:t>
+      </w:r>
+      <w:r>
+        <w:rPr>
+          <w:color w:val="595959" w:themeColor="text1" w:themeTint="A6"/>
+        </w:rPr>
+        <w:t xml:space="preserve"> </w:t>
       </w:r>
       <w:r>
         <w:rPr>
@@ -723,13 +711,13 @@
           <w:bCs/>
           <w:color w:val="595959" w:themeColor="text1" w:themeTint="A6"/>
         </w:rPr>
-        <w:t>testing,</w:t>
-      </w:r>
-      <w:r>
-        <w:rPr>
-          <w:color w:val="595959" w:themeColor="text1" w:themeTint="A6"/>
-        </w:rPr>
-        <w:t xml:space="preserve"> and </w:t>
+        <w:t>designing</w:t>
+      </w:r>
+      <w:r>
+        <w:rPr>
+          <w:color w:val="595959" w:themeColor="text1" w:themeTint="A6"/>
+        </w:rPr>
+        <w:t xml:space="preserve">, </w:t>
       </w:r>
       <w:r>
         <w:rPr>
@@ -737,7 +725,13 @@
           <w:bCs/>
           <w:color w:val="595959" w:themeColor="text1" w:themeTint="A6"/>
         </w:rPr>
-        <w:t>maintaining</w:t>
+        <w:t>developing</w:t>
+      </w:r>
+      <w:r>
+        <w:rPr>
+          <w:color w:val="595959" w:themeColor="text1" w:themeTint="A6"/>
+        </w:rPr>
+        <w:t xml:space="preserve">, </w:t>
       </w:r>
       <w:r>
         <w:rPr>
@@ -745,19 +739,13 @@
           <w:bCs/>
           <w:color w:val="595959" w:themeColor="text1" w:themeTint="A6"/>
         </w:rPr>
-        <w:t xml:space="preserve"> sites</w:t>
-      </w:r>
-      <w:r>
-        <w:rPr>
-          <w:color w:val="595959" w:themeColor="text1" w:themeTint="A6"/>
-        </w:rPr>
-        <w:t xml:space="preserve"> </w:t>
-      </w:r>
-      <w:r>
-        <w:rPr>
-          <w:color w:val="595959" w:themeColor="text1" w:themeTint="A6"/>
-        </w:rPr>
-        <w:t xml:space="preserve">throughout the </w:t>
+        <w:t>testing,</w:t>
+      </w:r>
+      <w:r>
+        <w:rPr>
+          <w:color w:val="595959" w:themeColor="text1" w:themeTint="A6"/>
+        </w:rPr>
+        <w:t xml:space="preserve"> and </w:t>
       </w:r>
       <w:r>
         <w:rPr>
@@ -765,13 +753,7 @@
           <w:bCs/>
           <w:color w:val="595959" w:themeColor="text1" w:themeTint="A6"/>
         </w:rPr>
-        <w:t>entire production lifecycle</w:t>
-      </w:r>
-      <w:r>
-        <w:rPr>
-          <w:color w:val="595959" w:themeColor="text1" w:themeTint="A6"/>
-        </w:rPr>
-        <w:t xml:space="preserve">. Foundational grasp of various </w:t>
+        <w:t>maintaining</w:t>
       </w:r>
       <w:r>
         <w:rPr>
@@ -779,7 +761,19 @@
           <w:bCs/>
           <w:color w:val="595959" w:themeColor="text1" w:themeTint="A6"/>
         </w:rPr>
-        <w:t>architectural</w:t>
+        <w:t xml:space="preserve"> sites</w:t>
+      </w:r>
+      <w:r>
+        <w:rPr>
+          <w:color w:val="595959" w:themeColor="text1" w:themeTint="A6"/>
+        </w:rPr>
+        <w:t xml:space="preserve"> </w:t>
+      </w:r>
+      <w:r>
+        <w:rPr>
+          <w:color w:val="595959" w:themeColor="text1" w:themeTint="A6"/>
+        </w:rPr>
+        <w:t xml:space="preserve">throughout the </w:t>
       </w:r>
       <w:r>
         <w:rPr>
@@ -787,13 +781,13 @@
           <w:bCs/>
           <w:color w:val="595959" w:themeColor="text1" w:themeTint="A6"/>
         </w:rPr>
-        <w:t xml:space="preserve"> principles</w:t>
-      </w:r>
-      <w:r>
-        <w:rPr>
-          <w:color w:val="595959" w:themeColor="text1" w:themeTint="A6"/>
-        </w:rPr>
-        <w:t xml:space="preserve">, </w:t>
+        <w:t>entire production lifecycle</w:t>
+      </w:r>
+      <w:r>
+        <w:rPr>
+          <w:color w:val="595959" w:themeColor="text1" w:themeTint="A6"/>
+        </w:rPr>
+        <w:t xml:space="preserve">. Foundational grasp of various </w:t>
       </w:r>
       <w:r>
         <w:rPr>
@@ -801,24 +795,44 @@
           <w:bCs/>
           <w:color w:val="595959" w:themeColor="text1" w:themeTint="A6"/>
         </w:rPr>
-        <w:t>design patterns</w:t>
-      </w:r>
-      <w:r>
-        <w:rPr>
-          <w:color w:val="595959" w:themeColor="text1" w:themeTint="A6"/>
-        </w:rPr>
-        <w:t xml:space="preserve">, </w:t>
-      </w:r>
-      <w:proofErr w:type="spellStart"/>
+        <w:t>architectural</w:t>
+      </w:r>
       <w:r>
         <w:rPr>
           <w:b/>
           <w:bCs/>
           <w:color w:val="595959" w:themeColor="text1" w:themeTint="A6"/>
         </w:rPr>
+        <w:t xml:space="preserve"> principles</w:t>
+      </w:r>
+      <w:r>
+        <w:rPr>
+          <w:color w:val="595959" w:themeColor="text1" w:themeTint="A6"/>
+        </w:rPr>
+        <w:t xml:space="preserve">, </w:t>
+      </w:r>
+      <w:r>
+        <w:rPr>
+          <w:b/>
+          <w:bCs/>
+          <w:color w:val="595959" w:themeColor="text1" w:themeTint="A6"/>
+        </w:rPr>
+        <w:t>design patterns</w:t>
+      </w:r>
+      <w:r>
+        <w:rPr>
+          <w:color w:val="595959" w:themeColor="text1" w:themeTint="A6"/>
+        </w:rPr>
+        <w:t xml:space="preserve">, </w:t>
+      </w:r>
+      <w:r>
+        <w:rPr>
+          <w:b/>
+          <w:bCs/>
+          <w:color w:val="595959" w:themeColor="text1" w:themeTint="A6"/>
+        </w:rPr>
         <w:t>dotNET</w:t>
       </w:r>
-      <w:proofErr w:type="spellEnd"/>
       <w:r>
         <w:rPr>
           <w:color w:val="595959" w:themeColor="text1" w:themeTint="A6"/>
@@ -1121,23 +1135,8 @@
               <w:rPr>
                 <w:color w:val="595959" w:themeColor="text1" w:themeTint="A6"/>
               </w:rPr>
-              <w:t xml:space="preserve">ASP, </w:t>
-            </w:r>
-            <w:proofErr w:type="spellStart"/>
-            <w:r>
-              <w:rPr>
-                <w:color w:val="595959" w:themeColor="text1" w:themeTint="A6"/>
-              </w:rPr>
-              <w:t>EntityFramework</w:t>
-            </w:r>
-            <w:proofErr w:type="spellEnd"/>
-            <w:r>
-              <w:rPr>
-                <w:color w:val="595959" w:themeColor="text1" w:themeTint="A6"/>
-              </w:rPr>
-              <w:t xml:space="preserve">, </w:t>
-            </w:r>
-            <w:proofErr w:type="spellStart"/>
+              <w:t xml:space="preserve">ASP, EntityFramework, </w:t>
+            </w:r>
             <w:r>
               <w:rPr>
                 <w:color w:val="595959" w:themeColor="text1" w:themeTint="A6"/>
@@ -1148,43 +1147,14 @@
               <w:rPr>
                 <w:color w:val="595959" w:themeColor="text1" w:themeTint="A6"/>
               </w:rPr>
-              <w:t>ignalR</w:t>
-            </w:r>
-            <w:proofErr w:type="spellEnd"/>
-            <w:r>
-              <w:rPr>
-                <w:color w:val="595959" w:themeColor="text1" w:themeTint="A6"/>
-              </w:rPr>
-              <w:t xml:space="preserve">, </w:t>
-            </w:r>
-            <w:proofErr w:type="spellStart"/>
-            <w:r>
-              <w:rPr>
-                <w:color w:val="595959" w:themeColor="text1" w:themeTint="A6"/>
-              </w:rPr>
-              <w:t>OpenAuth</w:t>
-            </w:r>
-            <w:proofErr w:type="spellEnd"/>
-            <w:r>
-              <w:rPr>
-                <w:color w:val="595959" w:themeColor="text1" w:themeTint="A6"/>
-              </w:rPr>
-              <w:t>, ASP.NET MVC</w:t>
-            </w:r>
-            <w:r>
-              <w:rPr>
-                <w:color w:val="595959" w:themeColor="text1" w:themeTint="A6"/>
-              </w:rPr>
-              <w:t xml:space="preserve">, </w:t>
-            </w:r>
-            <w:proofErr w:type="spellStart"/>
-            <w:r>
-              <w:rPr>
-                <w:color w:val="595959" w:themeColor="text1" w:themeTint="A6"/>
-              </w:rPr>
-              <w:t>Blazor</w:t>
-            </w:r>
-            <w:proofErr w:type="spellEnd"/>
+              <w:t>ignalR, OpenAuth, ASP.NET MVC</w:t>
+            </w:r>
+            <w:r>
+              <w:rPr>
+                <w:color w:val="595959" w:themeColor="text1" w:themeTint="A6"/>
+              </w:rPr>
+              <w:t>, Blazor</w:t>
+            </w:r>
             <w:r>
               <w:rPr>
                 <w:color w:val="595959" w:themeColor="text1" w:themeTint="A6"/>
@@ -1340,14 +1310,12 @@
               </w:rPr>
               <w:t xml:space="preserve">NodeJS, </w:t>
             </w:r>
-            <w:proofErr w:type="spellStart"/>
             <w:r>
               <w:rPr>
                 <w:color w:val="595959" w:themeColor="text1" w:themeTint="A6"/>
               </w:rPr>
               <w:t>AngularJs</w:t>
             </w:r>
-            <w:proofErr w:type="spellEnd"/>
             <w:r>
               <w:rPr>
                 <w:color w:val="595959" w:themeColor="text1" w:themeTint="A6"/>
@@ -1360,19 +1328,11 @@
               </w:rPr>
               <w:t xml:space="preserve"> </w:t>
             </w:r>
-            <w:proofErr w:type="spellStart"/>
-            <w:r>
-              <w:rPr>
-                <w:color w:val="595959" w:themeColor="text1" w:themeTint="A6"/>
-              </w:rPr>
-              <w:t>XState</w:t>
-            </w:r>
-            <w:proofErr w:type="spellEnd"/>
-            <w:r>
-              <w:rPr>
-                <w:color w:val="595959" w:themeColor="text1" w:themeTint="A6"/>
-              </w:rPr>
-              <w:t>, JSON-RPC</w:t>
+            <w:r>
+              <w:rPr>
+                <w:color w:val="595959" w:themeColor="text1" w:themeTint="A6"/>
+              </w:rPr>
+              <w:t>XState, JSON-RPC</w:t>
             </w:r>
             <w:r>
               <w:rPr>
@@ -1384,16 +1344,8 @@
               <w:rPr>
                 <w:color w:val="595959" w:themeColor="text1" w:themeTint="A6"/>
               </w:rPr>
-              <w:t xml:space="preserve">, </w:t>
-            </w:r>
-            <w:proofErr w:type="spellStart"/>
-            <w:r>
-              <w:rPr>
-                <w:color w:val="595959" w:themeColor="text1" w:themeTint="A6"/>
-              </w:rPr>
-              <w:t>KnockoutJS</w:t>
-            </w:r>
-            <w:proofErr w:type="spellEnd"/>
+              <w:t>, KnockoutJS</w:t>
+            </w:r>
           </w:p>
         </w:tc>
       </w:tr>
@@ -1653,21 +1605,7 @@
               <w:rPr>
                 <w:color w:val="595959" w:themeColor="text1" w:themeTint="A6"/>
               </w:rPr>
-              <w:t xml:space="preserve">, </w:t>
-            </w:r>
-            <w:proofErr w:type="spellStart"/>
-            <w:r>
-              <w:rPr>
-                <w:color w:val="595959" w:themeColor="text1" w:themeTint="A6"/>
-              </w:rPr>
-              <w:t>GitKraken</w:t>
-            </w:r>
-            <w:proofErr w:type="spellEnd"/>
-            <w:r>
-              <w:rPr>
-                <w:color w:val="595959" w:themeColor="text1" w:themeTint="A6"/>
-              </w:rPr>
-              <w:t xml:space="preserve">, Confluence, </w:t>
+              <w:t xml:space="preserve">, GitKraken, Confluence, </w:t>
             </w:r>
             <w:r>
               <w:rPr>
@@ -2582,25 +2520,7 @@
           <w:iCs/>
           <w:color w:val="595959" w:themeColor="text1" w:themeTint="A6"/>
         </w:rPr>
-        <w:t xml:space="preserve">(translations, </w:t>
-      </w:r>
-      <w:proofErr w:type="spellStart"/>
-      <w:r>
-        <w:rPr>
-          <w:i/>
-          <w:iCs/>
-          <w:color w:val="595959" w:themeColor="text1" w:themeTint="A6"/>
-        </w:rPr>
-        <w:t>timezones</w:t>
-      </w:r>
-      <w:proofErr w:type="spellEnd"/>
-      <w:r>
-        <w:rPr>
-          <w:i/>
-          <w:iCs/>
-          <w:color w:val="595959" w:themeColor="text1" w:themeTint="A6"/>
-        </w:rPr>
-        <w:t xml:space="preserve"> &amp; currency ISO formatting)</w:t>
+        <w:t>(translations, timezones &amp; currency ISO formatting)</w:t>
       </w:r>
       <w:r>
         <w:rPr>
@@ -3380,21 +3300,12 @@
                 <w:color w:val="595959" w:themeColor="text1" w:themeTint="A6"/>
               </w:rPr>
             </w:pPr>
-            <w:proofErr w:type="spellStart"/>
             <w:r>
               <w:rPr>
                 <w:bCs/>
                 <w:color w:val="595959" w:themeColor="text1" w:themeTint="A6"/>
               </w:rPr>
-              <w:t>alBaraka</w:t>
-            </w:r>
-            <w:proofErr w:type="spellEnd"/>
-            <w:r>
-              <w:rPr>
-                <w:bCs/>
-                <w:color w:val="595959" w:themeColor="text1" w:themeTint="A6"/>
-              </w:rPr>
-              <w:t xml:space="preserve"> </w:t>
+              <w:t xml:space="preserve">alBaraka </w:t>
             </w:r>
             <w:r>
               <w:rPr>
@@ -3622,23 +3533,7 @@
                 <w:bCs/>
                 <w:color w:val="595959" w:themeColor="text1" w:themeTint="A6"/>
               </w:rPr>
-              <w:t xml:space="preserve">Mike </w:t>
-            </w:r>
-            <w:proofErr w:type="spellStart"/>
-            <w:r>
-              <w:rPr>
-                <w:bCs/>
-                <w:color w:val="595959" w:themeColor="text1" w:themeTint="A6"/>
-              </w:rPr>
-              <w:t>Hussan</w:t>
-            </w:r>
-            <w:proofErr w:type="spellEnd"/>
-            <w:r>
-              <w:rPr>
-                <w:bCs/>
-                <w:color w:val="595959" w:themeColor="text1" w:themeTint="A6"/>
-              </w:rPr>
-              <w:t xml:space="preserve"> (CEO) - </w:t>
+              <w:t xml:space="preserve">Mike Hussan (CEO) - </w:t>
             </w:r>
             <w:r>
               <w:rPr>
@@ -3684,21 +3579,7 @@
         <w:rPr>
           <w:color w:val="595959" w:themeColor="text1" w:themeTint="A6"/>
         </w:rPr>
-        <w:t xml:space="preserve">The Credit Assessment &amp; Processing System was created back in 2007, with outdated technologies. In a consulting capacity to </w:t>
-      </w:r>
-      <w:proofErr w:type="spellStart"/>
-      <w:r>
-        <w:rPr>
-          <w:color w:val="595959" w:themeColor="text1" w:themeTint="A6"/>
-        </w:rPr>
-        <w:t>alBaraka</w:t>
-      </w:r>
-      <w:proofErr w:type="spellEnd"/>
-      <w:r>
-        <w:rPr>
-          <w:color w:val="595959" w:themeColor="text1" w:themeTint="A6"/>
-        </w:rPr>
-        <w:t xml:space="preserve"> Bank Limited, I was brought in to maintain, upgrade and rewrite the system. The CAPS system was created to take the entire credit approval, requisition, mandates, </w:t>
+        <w:t xml:space="preserve">The Credit Assessment &amp; Processing System was created back in 2007, with outdated technologies. In a consulting capacity to alBaraka Bank Limited, I was brought in to maintain, upgrade and rewrite the system. The CAPS system was created to take the entire credit approval, requisition, mandates, </w:t>
       </w:r>
       <w:r>
         <w:rPr>
@@ -4339,7 +4220,6 @@
                 <w:color w:val="595959" w:themeColor="text1" w:themeTint="A6"/>
               </w:rPr>
             </w:pPr>
-            <w:proofErr w:type="spellStart"/>
             <w:r>
               <w:rPr>
                 <w:bCs/>
@@ -4347,7 +4227,6 @@
               </w:rPr>
               <w:t>telesacomms</w:t>
             </w:r>
-            <w:proofErr w:type="spellEnd"/>
           </w:p>
         </w:tc>
         <w:tc>
@@ -4554,21 +4433,12 @@
                 <w:color w:val="595959" w:themeColor="text1" w:themeTint="A6"/>
               </w:rPr>
             </w:pPr>
-            <w:proofErr w:type="spellStart"/>
             <w:r>
               <w:rPr>
                 <w:bCs/>
                 <w:color w:val="595959" w:themeColor="text1" w:themeTint="A6"/>
               </w:rPr>
-              <w:t>Niren</w:t>
-            </w:r>
-            <w:proofErr w:type="spellEnd"/>
-            <w:r>
-              <w:rPr>
-                <w:bCs/>
-                <w:color w:val="595959" w:themeColor="text1" w:themeTint="A6"/>
-              </w:rPr>
-              <w:t xml:space="preserve"> Pillay (IT Dev Manager) - </w:t>
+              <w:t xml:space="preserve">Niren Pillay (IT Dev Manager) - </w:t>
             </w:r>
             <w:r>
               <w:rPr>
@@ -4732,14 +4602,7 @@
         <w:rPr>
           <w:color w:val="595959" w:themeColor="text1" w:themeTint="A6"/>
         </w:rPr>
-        <w:t xml:space="preserve"> a </w:t>
-      </w:r>
-      <w:proofErr w:type="spellStart"/>
-      <w:r>
-        <w:rPr>
-          <w:color w:val="595959" w:themeColor="text1" w:themeTint="A6"/>
-        </w:rPr>
-        <w:t>tree</w:t>
+        <w:t xml:space="preserve"> a tree</w:t>
       </w:r>
       <w:r>
         <w:rPr>
@@ -4747,7 +4610,6 @@
         </w:rPr>
         <w:t>view</w:t>
       </w:r>
-      <w:proofErr w:type="spellEnd"/>
       <w:r>
         <w:rPr>
           <w:color w:val="595959" w:themeColor="text1" w:themeTint="A6"/>
@@ -4947,21 +4809,7 @@
         <w:rPr>
           <w:color w:val="595959" w:themeColor="text1" w:themeTint="A6"/>
         </w:rPr>
-        <w:t xml:space="preserve">Developed </w:t>
-      </w:r>
-      <w:proofErr w:type="spellStart"/>
-      <w:r>
-        <w:rPr>
-          <w:color w:val="595959" w:themeColor="text1" w:themeTint="A6"/>
-        </w:rPr>
-        <w:t>WebForms</w:t>
-      </w:r>
-      <w:proofErr w:type="spellEnd"/>
-      <w:r>
-        <w:rPr>
-          <w:color w:val="595959" w:themeColor="text1" w:themeTint="A6"/>
-        </w:rPr>
-        <w:t xml:space="preserve"> using VB.NET and ASP.NET.</w:t>
+        <w:t>Developed WebForms using VB.NET and ASP.NET.</w:t>
       </w:r>
     </w:p>
     <w:p>
@@ -4980,21 +4828,7 @@
         <w:rPr>
           <w:color w:val="595959" w:themeColor="text1" w:themeTint="A6"/>
         </w:rPr>
-        <w:t xml:space="preserve">Used AJAX in most </w:t>
-      </w:r>
-      <w:proofErr w:type="spellStart"/>
-      <w:r>
-        <w:rPr>
-          <w:color w:val="595959" w:themeColor="text1" w:themeTint="A6"/>
-        </w:rPr>
-        <w:t>WebForms</w:t>
-      </w:r>
-      <w:proofErr w:type="spellEnd"/>
-      <w:r>
-        <w:rPr>
-          <w:color w:val="595959" w:themeColor="text1" w:themeTint="A6"/>
-        </w:rPr>
-        <w:t>.</w:t>
+        <w:t>Used AJAX in most WebForms.</w:t>
       </w:r>
     </w:p>
     <w:p>
@@ -5051,21 +4885,7 @@
         <w:rPr>
           <w:color w:val="595959" w:themeColor="text1" w:themeTint="A6"/>
         </w:rPr>
-        <w:t xml:space="preserve">Extensively used </w:t>
-      </w:r>
-      <w:proofErr w:type="spellStart"/>
-      <w:r>
-        <w:rPr>
-          <w:color w:val="595959" w:themeColor="text1" w:themeTint="A6"/>
-        </w:rPr>
-        <w:t>GridViews</w:t>
-      </w:r>
-      <w:proofErr w:type="spellEnd"/>
-      <w:r>
-        <w:rPr>
-          <w:color w:val="595959" w:themeColor="text1" w:themeTint="A6"/>
-        </w:rPr>
-        <w:t xml:space="preserve"> with sorting and paging.</w:t>
+        <w:t>Extensively used GridViews with sorting and paging.</w:t>
       </w:r>
     </w:p>
     <w:p>
@@ -5084,41 +4904,13 @@
         <w:rPr>
           <w:color w:val="595959" w:themeColor="text1" w:themeTint="A6"/>
         </w:rPr>
-        <w:t xml:space="preserve">Created hierarchical </w:t>
-      </w:r>
-      <w:proofErr w:type="spellStart"/>
-      <w:r>
-        <w:rPr>
-          <w:color w:val="595959" w:themeColor="text1" w:themeTint="A6"/>
-        </w:rPr>
-        <w:t>TreeView</w:t>
-      </w:r>
-      <w:proofErr w:type="spellEnd"/>
-      <w:r>
-        <w:rPr>
-          <w:color w:val="595959" w:themeColor="text1" w:themeTint="A6"/>
-        </w:rPr>
-        <w:t xml:space="preserve"> with inline editing</w:t>
-      </w:r>
-      <w:r>
-        <w:rPr>
-          <w:color w:val="595959" w:themeColor="text1" w:themeTint="A6"/>
-        </w:rPr>
-        <w:t xml:space="preserve">, </w:t>
-      </w:r>
-      <w:proofErr w:type="spellStart"/>
-      <w:r>
-        <w:rPr>
-          <w:color w:val="595959" w:themeColor="text1" w:themeTint="A6"/>
-        </w:rPr>
-        <w:t>drag&amp;drop</w:t>
-      </w:r>
-      <w:proofErr w:type="spellEnd"/>
-      <w:r>
-        <w:rPr>
-          <w:color w:val="595959" w:themeColor="text1" w:themeTint="A6"/>
-        </w:rPr>
-        <w:t xml:space="preserve"> </w:t>
+        <w:t>Created hierarchical TreeView with inline editing</w:t>
+      </w:r>
+      <w:r>
+        <w:rPr>
+          <w:color w:val="595959" w:themeColor="text1" w:themeTint="A6"/>
+        </w:rPr>
+        <w:t xml:space="preserve">, drag&amp;drop </w:t>
       </w:r>
       <w:r>
         <w:rPr>
@@ -5155,21 +4947,7 @@
         <w:rPr>
           <w:color w:val="595959" w:themeColor="text1" w:themeTint="A6"/>
         </w:rPr>
-        <w:t xml:space="preserve">Implemented template columns for custom nested </w:t>
-      </w:r>
-      <w:proofErr w:type="spellStart"/>
-      <w:r>
-        <w:rPr>
-          <w:color w:val="595959" w:themeColor="text1" w:themeTint="A6"/>
-        </w:rPr>
-        <w:t>GridViews</w:t>
-      </w:r>
-      <w:proofErr w:type="spellEnd"/>
-      <w:r>
-        <w:rPr>
-          <w:color w:val="595959" w:themeColor="text1" w:themeTint="A6"/>
-        </w:rPr>
-        <w:t>.</w:t>
+        <w:t>Implemented template columns for custom nested GridViews.</w:t>
       </w:r>
     </w:p>
     <w:p>
@@ -5188,21 +4966,7 @@
         <w:rPr>
           <w:color w:val="595959" w:themeColor="text1" w:themeTint="A6"/>
         </w:rPr>
-        <w:t xml:space="preserve">Developed custom cascading dropdowns, with AJAX </w:t>
-      </w:r>
-      <w:proofErr w:type="spellStart"/>
-      <w:r>
-        <w:rPr>
-          <w:color w:val="595959" w:themeColor="text1" w:themeTint="A6"/>
-        </w:rPr>
-        <w:t>Callback</w:t>
-      </w:r>
-      <w:proofErr w:type="spellEnd"/>
-      <w:r>
-        <w:rPr>
-          <w:color w:val="595959" w:themeColor="text1" w:themeTint="A6"/>
-        </w:rPr>
-        <w:t xml:space="preserve"> functionality.</w:t>
+        <w:t>Developed custom cascading dropdowns, with AJAX Callback functionality.</w:t>
       </w:r>
     </w:p>
     <w:p>
@@ -5259,21 +5023,7 @@
         <w:rPr>
           <w:color w:val="595959" w:themeColor="text1" w:themeTint="A6"/>
         </w:rPr>
-        <w:t xml:space="preserve">Worked on exporting reports to Excel from </w:t>
-      </w:r>
-      <w:proofErr w:type="spellStart"/>
-      <w:r>
-        <w:rPr>
-          <w:color w:val="595959" w:themeColor="text1" w:themeTint="A6"/>
-        </w:rPr>
-        <w:t>Gridviews</w:t>
-      </w:r>
-      <w:proofErr w:type="spellEnd"/>
-      <w:r>
-        <w:rPr>
-          <w:color w:val="595959" w:themeColor="text1" w:themeTint="A6"/>
-        </w:rPr>
-        <w:t>.</w:t>
+        <w:t>Worked on exporting reports to Excel from Gridviews.</w:t>
       </w:r>
     </w:p>
     <w:p>

</xml_diff>

<commit_message>
💄Align Puzzle Image & Bold Important Content
</commit_message>
<xml_diff>
--- a/Portfolio/assets/docs/cvShawnGenlloud.docx
+++ b/Portfolio/assets/docs/cvShawnGenlloud.docx
@@ -825,6 +825,7 @@
         </w:rPr>
         <w:t xml:space="preserve">, </w:t>
       </w:r>
+      <w:proofErr w:type="spellStart"/>
       <w:r>
         <w:rPr>
           <w:b/>
@@ -833,6 +834,7 @@
         </w:rPr>
         <w:t>dotNET</w:t>
       </w:r>
+      <w:proofErr w:type="spellEnd"/>
       <w:r>
         <w:rPr>
           <w:color w:val="595959" w:themeColor="text1" w:themeTint="A6"/>
@@ -1135,8 +1137,23 @@
               <w:rPr>
                 <w:color w:val="595959" w:themeColor="text1" w:themeTint="A6"/>
               </w:rPr>
-              <w:t xml:space="preserve">ASP, EntityFramework, </w:t>
-            </w:r>
+              <w:t xml:space="preserve">ASP, </w:t>
+            </w:r>
+            <w:proofErr w:type="spellStart"/>
+            <w:r>
+              <w:rPr>
+                <w:color w:val="595959" w:themeColor="text1" w:themeTint="A6"/>
+              </w:rPr>
+              <w:t>EntityFramework</w:t>
+            </w:r>
+            <w:proofErr w:type="spellEnd"/>
+            <w:r>
+              <w:rPr>
+                <w:color w:val="595959" w:themeColor="text1" w:themeTint="A6"/>
+              </w:rPr>
+              <w:t xml:space="preserve">, </w:t>
+            </w:r>
+            <w:proofErr w:type="spellStart"/>
             <w:r>
               <w:rPr>
                 <w:color w:val="595959" w:themeColor="text1" w:themeTint="A6"/>
@@ -1147,14 +1164,43 @@
               <w:rPr>
                 <w:color w:val="595959" w:themeColor="text1" w:themeTint="A6"/>
               </w:rPr>
-              <w:t>ignalR, OpenAuth, ASP.NET MVC</w:t>
-            </w:r>
-            <w:r>
-              <w:rPr>
-                <w:color w:val="595959" w:themeColor="text1" w:themeTint="A6"/>
-              </w:rPr>
-              <w:t>, Blazor</w:t>
-            </w:r>
+              <w:t>ignalR</w:t>
+            </w:r>
+            <w:proofErr w:type="spellEnd"/>
+            <w:r>
+              <w:rPr>
+                <w:color w:val="595959" w:themeColor="text1" w:themeTint="A6"/>
+              </w:rPr>
+              <w:t xml:space="preserve">, </w:t>
+            </w:r>
+            <w:proofErr w:type="spellStart"/>
+            <w:r>
+              <w:rPr>
+                <w:color w:val="595959" w:themeColor="text1" w:themeTint="A6"/>
+              </w:rPr>
+              <w:t>OpenAuth</w:t>
+            </w:r>
+            <w:proofErr w:type="spellEnd"/>
+            <w:r>
+              <w:rPr>
+                <w:color w:val="595959" w:themeColor="text1" w:themeTint="A6"/>
+              </w:rPr>
+              <w:t>, ASP.NET MVC</w:t>
+            </w:r>
+            <w:r>
+              <w:rPr>
+                <w:color w:val="595959" w:themeColor="text1" w:themeTint="A6"/>
+              </w:rPr>
+              <w:t xml:space="preserve">, </w:t>
+            </w:r>
+            <w:proofErr w:type="spellStart"/>
+            <w:r>
+              <w:rPr>
+                <w:color w:val="595959" w:themeColor="text1" w:themeTint="A6"/>
+              </w:rPr>
+              <w:t>Blazor</w:t>
+            </w:r>
+            <w:proofErr w:type="spellEnd"/>
             <w:r>
               <w:rPr>
                 <w:color w:val="595959" w:themeColor="text1" w:themeTint="A6"/>
@@ -1310,12 +1356,14 @@
               </w:rPr>
               <w:t xml:space="preserve">NodeJS, </w:t>
             </w:r>
+            <w:proofErr w:type="spellStart"/>
             <w:r>
               <w:rPr>
                 <w:color w:val="595959" w:themeColor="text1" w:themeTint="A6"/>
               </w:rPr>
               <w:t>AngularJs</w:t>
             </w:r>
+            <w:proofErr w:type="spellEnd"/>
             <w:r>
               <w:rPr>
                 <w:color w:val="595959" w:themeColor="text1" w:themeTint="A6"/>
@@ -1328,11 +1376,19 @@
               </w:rPr>
               <w:t xml:space="preserve"> </w:t>
             </w:r>
-            <w:r>
-              <w:rPr>
-                <w:color w:val="595959" w:themeColor="text1" w:themeTint="A6"/>
-              </w:rPr>
-              <w:t>XState, JSON-RPC</w:t>
+            <w:proofErr w:type="spellStart"/>
+            <w:r>
+              <w:rPr>
+                <w:color w:val="595959" w:themeColor="text1" w:themeTint="A6"/>
+              </w:rPr>
+              <w:t>XState</w:t>
+            </w:r>
+            <w:proofErr w:type="spellEnd"/>
+            <w:r>
+              <w:rPr>
+                <w:color w:val="595959" w:themeColor="text1" w:themeTint="A6"/>
+              </w:rPr>
+              <w:t>, JSON-RPC</w:t>
             </w:r>
             <w:r>
               <w:rPr>
@@ -1344,8 +1400,16 @@
               <w:rPr>
                 <w:color w:val="595959" w:themeColor="text1" w:themeTint="A6"/>
               </w:rPr>
-              <w:t>, KnockoutJS</w:t>
-            </w:r>
+              <w:t xml:space="preserve">, </w:t>
+            </w:r>
+            <w:proofErr w:type="spellStart"/>
+            <w:r>
+              <w:rPr>
+                <w:color w:val="595959" w:themeColor="text1" w:themeTint="A6"/>
+              </w:rPr>
+              <w:t>KnockoutJS</w:t>
+            </w:r>
+            <w:proofErr w:type="spellEnd"/>
           </w:p>
         </w:tc>
       </w:tr>
@@ -1605,7 +1669,21 @@
               <w:rPr>
                 <w:color w:val="595959" w:themeColor="text1" w:themeTint="A6"/>
               </w:rPr>
-              <w:t xml:space="preserve">, GitKraken, Confluence, </w:t>
+              <w:t xml:space="preserve">, </w:t>
+            </w:r>
+            <w:proofErr w:type="spellStart"/>
+            <w:r>
+              <w:rPr>
+                <w:color w:val="595959" w:themeColor="text1" w:themeTint="A6"/>
+              </w:rPr>
+              <w:t>GitKraken</w:t>
+            </w:r>
+            <w:proofErr w:type="spellEnd"/>
+            <w:r>
+              <w:rPr>
+                <w:color w:val="595959" w:themeColor="text1" w:themeTint="A6"/>
+              </w:rPr>
+              <w:t xml:space="preserve">, Confluence, </w:t>
             </w:r>
             <w:r>
               <w:rPr>
@@ -1725,9 +1803,9 @@
                 <w:noProof/>
               </w:rPr>
               <w:drawing>
-                <wp:inline distT="0" distB="0" distL="0" distR="0" wp14:anchorId="4DEC90DD" wp14:editId="29EAEA90">
-                  <wp:extent cx="2095500" cy="2102580"/>
-                  <wp:effectExtent l="0" t="0" r="0" b="0"/>
+                <wp:inline distT="0" distB="0" distL="0" distR="0" wp14:anchorId="2ED82C23" wp14:editId="3E650876">
+                  <wp:extent cx="1980000" cy="1972800"/>
+                  <wp:effectExtent l="0" t="0" r="1270" b="8890"/>
                   <wp:docPr id="1" name="Picture 1"/>
                   <wp:cNvGraphicFramePr>
                     <a:graphicFrameLocks xmlns:a="http://schemas.openxmlformats.org/drawingml/2006/main" noChangeAspect="1"/>
@@ -1740,9 +1818,7 @@
                           <pic:cNvPicPr/>
                         </pic:nvPicPr>
                         <pic:blipFill>
-                          <a:blip r:embed="rId8">
-                            <a:grayscl/>
-                          </a:blip>
+                          <a:blip r:embed="rId8"/>
                           <a:stretch>
                             <a:fillRect/>
                           </a:stretch>
@@ -1750,7 +1826,7 @@
                         <pic:spPr>
                           <a:xfrm>
                             <a:off x="0" y="0"/>
-                            <a:ext cx="2118133" cy="2125289"/>
+                            <a:ext cx="1980000" cy="1972800"/>
                           </a:xfrm>
                           <a:prstGeom prst="rect">
                             <a:avLst/>
@@ -1821,9 +1897,9 @@
                 <w:noProof/>
               </w:rPr>
               <w:drawing>
-                <wp:inline distT="0" distB="0" distL="0" distR="0" wp14:anchorId="4617DFA7" wp14:editId="08C28813">
-                  <wp:extent cx="2128742" cy="2114550"/>
-                  <wp:effectExtent l="0" t="0" r="5080" b="0"/>
+                <wp:inline distT="0" distB="0" distL="0" distR="0" wp14:anchorId="4617DFA7" wp14:editId="5B49EF0F">
+                  <wp:extent cx="1980000" cy="1965600"/>
+                  <wp:effectExtent l="0" t="0" r="1270" b="0"/>
                   <wp:docPr id="4" name="Picture 4"/>
                   <wp:cNvGraphicFramePr>
                     <a:graphicFrameLocks xmlns:a="http://schemas.openxmlformats.org/drawingml/2006/main" noChangeAspect="1"/>
@@ -1851,7 +1927,7 @@
                         <pic:spPr>
                           <a:xfrm>
                             <a:off x="0" y="0"/>
-                            <a:ext cx="2128742" cy="2114550"/>
+                            <a:ext cx="1980000" cy="1965600"/>
                           </a:xfrm>
                           <a:prstGeom prst="rect">
                             <a:avLst/>
@@ -2520,7 +2596,25 @@
           <w:iCs/>
           <w:color w:val="595959" w:themeColor="text1" w:themeTint="A6"/>
         </w:rPr>
-        <w:t>(translations, timezones &amp; currency ISO formatting)</w:t>
+        <w:t xml:space="preserve">(translations, </w:t>
+      </w:r>
+      <w:proofErr w:type="spellStart"/>
+      <w:r>
+        <w:rPr>
+          <w:i/>
+          <w:iCs/>
+          <w:color w:val="595959" w:themeColor="text1" w:themeTint="A6"/>
+        </w:rPr>
+        <w:t>timezones</w:t>
+      </w:r>
+      <w:proofErr w:type="spellEnd"/>
+      <w:r>
+        <w:rPr>
+          <w:i/>
+          <w:iCs/>
+          <w:color w:val="595959" w:themeColor="text1" w:themeTint="A6"/>
+        </w:rPr>
+        <w:t xml:space="preserve"> &amp; currency ISO formatting)</w:t>
       </w:r>
       <w:r>
         <w:rPr>
@@ -3300,12 +3394,21 @@
                 <w:color w:val="595959" w:themeColor="text1" w:themeTint="A6"/>
               </w:rPr>
             </w:pPr>
+            <w:proofErr w:type="spellStart"/>
             <w:r>
               <w:rPr>
                 <w:bCs/>
                 <w:color w:val="595959" w:themeColor="text1" w:themeTint="A6"/>
               </w:rPr>
-              <w:t xml:space="preserve">alBaraka </w:t>
+              <w:t>alBaraka</w:t>
+            </w:r>
+            <w:proofErr w:type="spellEnd"/>
+            <w:r>
+              <w:rPr>
+                <w:bCs/>
+                <w:color w:val="595959" w:themeColor="text1" w:themeTint="A6"/>
+              </w:rPr>
+              <w:t xml:space="preserve"> </w:t>
             </w:r>
             <w:r>
               <w:rPr>
@@ -3533,7 +3636,23 @@
                 <w:bCs/>
                 <w:color w:val="595959" w:themeColor="text1" w:themeTint="A6"/>
               </w:rPr>
-              <w:t xml:space="preserve">Mike Hussan (CEO) - </w:t>
+              <w:t xml:space="preserve">Mike </w:t>
+            </w:r>
+            <w:proofErr w:type="spellStart"/>
+            <w:r>
+              <w:rPr>
+                <w:bCs/>
+                <w:color w:val="595959" w:themeColor="text1" w:themeTint="A6"/>
+              </w:rPr>
+              <w:t>Hussan</w:t>
+            </w:r>
+            <w:proofErr w:type="spellEnd"/>
+            <w:r>
+              <w:rPr>
+                <w:bCs/>
+                <w:color w:val="595959" w:themeColor="text1" w:themeTint="A6"/>
+              </w:rPr>
+              <w:t xml:space="preserve"> (CEO) - </w:t>
             </w:r>
             <w:r>
               <w:rPr>
@@ -3579,7 +3698,21 @@
         <w:rPr>
           <w:color w:val="595959" w:themeColor="text1" w:themeTint="A6"/>
         </w:rPr>
-        <w:t xml:space="preserve">The Credit Assessment &amp; Processing System was created back in 2007, with outdated technologies. In a consulting capacity to alBaraka Bank Limited, I was brought in to maintain, upgrade and rewrite the system. The CAPS system was created to take the entire credit approval, requisition, mandates, </w:t>
+        <w:t xml:space="preserve">The Credit Assessment &amp; Processing System was created back in 2007, with outdated technologies. In a consulting capacity to </w:t>
+      </w:r>
+      <w:proofErr w:type="spellStart"/>
+      <w:r>
+        <w:rPr>
+          <w:color w:val="595959" w:themeColor="text1" w:themeTint="A6"/>
+        </w:rPr>
+        <w:t>alBaraka</w:t>
+      </w:r>
+      <w:proofErr w:type="spellEnd"/>
+      <w:r>
+        <w:rPr>
+          <w:color w:val="595959" w:themeColor="text1" w:themeTint="A6"/>
+        </w:rPr>
+        <w:t xml:space="preserve"> Bank Limited, I was brought in to maintain, upgrade and rewrite the system. The CAPS system was created to take the entire credit approval, requisition, mandates, </w:t>
       </w:r>
       <w:r>
         <w:rPr>
@@ -4220,6 +4353,7 @@
                 <w:color w:val="595959" w:themeColor="text1" w:themeTint="A6"/>
               </w:rPr>
             </w:pPr>
+            <w:proofErr w:type="spellStart"/>
             <w:r>
               <w:rPr>
                 <w:bCs/>
@@ -4227,6 +4361,7 @@
               </w:rPr>
               <w:t>telesacomms</w:t>
             </w:r>
+            <w:proofErr w:type="spellEnd"/>
           </w:p>
         </w:tc>
         <w:tc>
@@ -4433,12 +4568,21 @@
                 <w:color w:val="595959" w:themeColor="text1" w:themeTint="A6"/>
               </w:rPr>
             </w:pPr>
+            <w:proofErr w:type="spellStart"/>
             <w:r>
               <w:rPr>
                 <w:bCs/>
                 <w:color w:val="595959" w:themeColor="text1" w:themeTint="A6"/>
               </w:rPr>
-              <w:t xml:space="preserve">Niren Pillay (IT Dev Manager) - </w:t>
+              <w:t>Niren</w:t>
+            </w:r>
+            <w:proofErr w:type="spellEnd"/>
+            <w:r>
+              <w:rPr>
+                <w:bCs/>
+                <w:color w:val="595959" w:themeColor="text1" w:themeTint="A6"/>
+              </w:rPr>
+              <w:t xml:space="preserve"> Pillay (IT Dev Manager) - </w:t>
             </w:r>
             <w:r>
               <w:rPr>
@@ -4602,7 +4746,14 @@
         <w:rPr>
           <w:color w:val="595959" w:themeColor="text1" w:themeTint="A6"/>
         </w:rPr>
-        <w:t xml:space="preserve"> a tree</w:t>
+        <w:t xml:space="preserve"> a </w:t>
+      </w:r>
+      <w:proofErr w:type="spellStart"/>
+      <w:r>
+        <w:rPr>
+          <w:color w:val="595959" w:themeColor="text1" w:themeTint="A6"/>
+        </w:rPr>
+        <w:t>tree</w:t>
       </w:r>
       <w:r>
         <w:rPr>
@@ -4610,6 +4761,7 @@
         </w:rPr>
         <w:t>view</w:t>
       </w:r>
+      <w:proofErr w:type="spellEnd"/>
       <w:r>
         <w:rPr>
           <w:color w:val="595959" w:themeColor="text1" w:themeTint="A6"/>
@@ -4809,7 +4961,21 @@
         <w:rPr>
           <w:color w:val="595959" w:themeColor="text1" w:themeTint="A6"/>
         </w:rPr>
-        <w:t>Developed WebForms using VB.NET and ASP.NET.</w:t>
+        <w:t xml:space="preserve">Developed </w:t>
+      </w:r>
+      <w:proofErr w:type="spellStart"/>
+      <w:r>
+        <w:rPr>
+          <w:color w:val="595959" w:themeColor="text1" w:themeTint="A6"/>
+        </w:rPr>
+        <w:t>WebForms</w:t>
+      </w:r>
+      <w:proofErr w:type="spellEnd"/>
+      <w:r>
+        <w:rPr>
+          <w:color w:val="595959" w:themeColor="text1" w:themeTint="A6"/>
+        </w:rPr>
+        <w:t xml:space="preserve"> using VB.NET and ASP.NET.</w:t>
       </w:r>
     </w:p>
     <w:p>
@@ -4828,7 +4994,21 @@
         <w:rPr>
           <w:color w:val="595959" w:themeColor="text1" w:themeTint="A6"/>
         </w:rPr>
-        <w:t>Used AJAX in most WebForms.</w:t>
+        <w:t xml:space="preserve">Used AJAX in most </w:t>
+      </w:r>
+      <w:proofErr w:type="spellStart"/>
+      <w:r>
+        <w:rPr>
+          <w:color w:val="595959" w:themeColor="text1" w:themeTint="A6"/>
+        </w:rPr>
+        <w:t>WebForms</w:t>
+      </w:r>
+      <w:proofErr w:type="spellEnd"/>
+      <w:r>
+        <w:rPr>
+          <w:color w:val="595959" w:themeColor="text1" w:themeTint="A6"/>
+        </w:rPr>
+        <w:t>.</w:t>
       </w:r>
     </w:p>
     <w:p>
@@ -4885,7 +5065,21 @@
         <w:rPr>
           <w:color w:val="595959" w:themeColor="text1" w:themeTint="A6"/>
         </w:rPr>
-        <w:t>Extensively used GridViews with sorting and paging.</w:t>
+        <w:t xml:space="preserve">Extensively used </w:t>
+      </w:r>
+      <w:proofErr w:type="spellStart"/>
+      <w:r>
+        <w:rPr>
+          <w:color w:val="595959" w:themeColor="text1" w:themeTint="A6"/>
+        </w:rPr>
+        <w:t>GridViews</w:t>
+      </w:r>
+      <w:proofErr w:type="spellEnd"/>
+      <w:r>
+        <w:rPr>
+          <w:color w:val="595959" w:themeColor="text1" w:themeTint="A6"/>
+        </w:rPr>
+        <w:t xml:space="preserve"> with sorting and paging.</w:t>
       </w:r>
     </w:p>
     <w:p>
@@ -4904,13 +5098,41 @@
         <w:rPr>
           <w:color w:val="595959" w:themeColor="text1" w:themeTint="A6"/>
         </w:rPr>
-        <w:t>Created hierarchical TreeView with inline editing</w:t>
-      </w:r>
-      <w:r>
-        <w:rPr>
-          <w:color w:val="595959" w:themeColor="text1" w:themeTint="A6"/>
-        </w:rPr>
-        <w:t xml:space="preserve">, drag&amp;drop </w:t>
+        <w:t xml:space="preserve">Created hierarchical </w:t>
+      </w:r>
+      <w:proofErr w:type="spellStart"/>
+      <w:r>
+        <w:rPr>
+          <w:color w:val="595959" w:themeColor="text1" w:themeTint="A6"/>
+        </w:rPr>
+        <w:t>TreeView</w:t>
+      </w:r>
+      <w:proofErr w:type="spellEnd"/>
+      <w:r>
+        <w:rPr>
+          <w:color w:val="595959" w:themeColor="text1" w:themeTint="A6"/>
+        </w:rPr>
+        <w:t xml:space="preserve"> with inline editing</w:t>
+      </w:r>
+      <w:r>
+        <w:rPr>
+          <w:color w:val="595959" w:themeColor="text1" w:themeTint="A6"/>
+        </w:rPr>
+        <w:t xml:space="preserve">, </w:t>
+      </w:r>
+      <w:proofErr w:type="spellStart"/>
+      <w:r>
+        <w:rPr>
+          <w:color w:val="595959" w:themeColor="text1" w:themeTint="A6"/>
+        </w:rPr>
+        <w:t>drag&amp;drop</w:t>
+      </w:r>
+      <w:proofErr w:type="spellEnd"/>
+      <w:r>
+        <w:rPr>
+          <w:color w:val="595959" w:themeColor="text1" w:themeTint="A6"/>
+        </w:rPr>
+        <w:t xml:space="preserve"> </w:t>
       </w:r>
       <w:r>
         <w:rPr>
@@ -4947,7 +5169,21 @@
         <w:rPr>
           <w:color w:val="595959" w:themeColor="text1" w:themeTint="A6"/>
         </w:rPr>
-        <w:t>Implemented template columns for custom nested GridViews.</w:t>
+        <w:t xml:space="preserve">Implemented template columns for custom nested </w:t>
+      </w:r>
+      <w:proofErr w:type="spellStart"/>
+      <w:r>
+        <w:rPr>
+          <w:color w:val="595959" w:themeColor="text1" w:themeTint="A6"/>
+        </w:rPr>
+        <w:t>GridViews</w:t>
+      </w:r>
+      <w:proofErr w:type="spellEnd"/>
+      <w:r>
+        <w:rPr>
+          <w:color w:val="595959" w:themeColor="text1" w:themeTint="A6"/>
+        </w:rPr>
+        <w:t>.</w:t>
       </w:r>
     </w:p>
     <w:p>
@@ -4966,7 +5202,21 @@
         <w:rPr>
           <w:color w:val="595959" w:themeColor="text1" w:themeTint="A6"/>
         </w:rPr>
-        <w:t>Developed custom cascading dropdowns, with AJAX Callback functionality.</w:t>
+        <w:t xml:space="preserve">Developed custom cascading dropdowns, with AJAX </w:t>
+      </w:r>
+      <w:proofErr w:type="spellStart"/>
+      <w:r>
+        <w:rPr>
+          <w:color w:val="595959" w:themeColor="text1" w:themeTint="A6"/>
+        </w:rPr>
+        <w:t>Callback</w:t>
+      </w:r>
+      <w:proofErr w:type="spellEnd"/>
+      <w:r>
+        <w:rPr>
+          <w:color w:val="595959" w:themeColor="text1" w:themeTint="A6"/>
+        </w:rPr>
+        <w:t xml:space="preserve"> functionality.</w:t>
       </w:r>
     </w:p>
     <w:p>
@@ -5023,7 +5273,21 @@
         <w:rPr>
           <w:color w:val="595959" w:themeColor="text1" w:themeTint="A6"/>
         </w:rPr>
-        <w:t>Worked on exporting reports to Excel from Gridviews.</w:t>
+        <w:t xml:space="preserve">Worked on exporting reports to Excel from </w:t>
+      </w:r>
+      <w:proofErr w:type="spellStart"/>
+      <w:r>
+        <w:rPr>
+          <w:color w:val="595959" w:themeColor="text1" w:themeTint="A6"/>
+        </w:rPr>
+        <w:t>Gridviews</w:t>
+      </w:r>
+      <w:proofErr w:type="spellEnd"/>
+      <w:r>
+        <w:rPr>
+          <w:color w:val="595959" w:themeColor="text1" w:themeTint="A6"/>
+        </w:rPr>
+        <w:t>.</w:t>
       </w:r>
     </w:p>
     <w:p>
@@ -6278,7 +6542,7 @@
         <w:szCs w:val="16"/>
         <w:lang w:val="en-ZA" w:eastAsia="en-US"/>
       </w:rPr>
-      <w:t>https://rb.gy/8oi9x5</w:t>
+      <w:t>https://rb.gy/zyjbuz</w:t>
     </w:r>
     <w:r>
       <w:rPr>

</xml_diff>